<commit_message>
Trade Settlement Failure Analysis and Prediction
</commit_message>
<xml_diff>
--- a/TradeSettlementFailureAnalysisAndPrediction.docx
+++ b/TradeSettlementFailureAnalysisAndPrediction.docx
@@ -2178,6 +2178,277 @@
         <w:t xml:space="preserve"> Highlights potential issues during trade matching that could lead to settlement failure.</w:t>
       </w:r>
     </w:p>
+    <w:p>
+      <w:pPr>
+        <w:ind w:left="360"/>
+        <w:rPr>
+          <w:b/>
+          <w:bCs/>
+        </w:rPr>
+      </w:pPr>
+      <w:r>
+        <w:rPr>
+          <w:b/>
+          <w:bCs/>
+        </w:rPr>
+        <w:t>23</w:t>
+      </w:r>
+      <w:r>
+        <w:rPr>
+          <w:b/>
+          <w:bCs/>
+        </w:rPr>
+        <w:t xml:space="preserve">. </w:t>
+      </w:r>
+      <w:r>
+        <w:rPr>
+          <w:b/>
+          <w:bCs/>
+        </w:rPr>
+        <w:t>Expected Settlement Date</w:t>
+      </w:r>
+    </w:p>
+    <w:p>
+      <w:pPr>
+        <w:numPr>
+          <w:ilvl w:val="0"/>
+          <w:numId w:val="29"/>
+        </w:numPr>
+        <w:tabs>
+          <w:tab w:val="clear" w:pos="720"/>
+          <w:tab w:val="num" w:pos="1080"/>
+        </w:tabs>
+        <w:ind w:left="1080"/>
+      </w:pPr>
+      <w:r>
+        <w:rPr>
+          <w:b/>
+          <w:bCs/>
+        </w:rPr>
+        <w:t>Purpose:</w:t>
+      </w:r>
+      <w:r>
+        <w:t xml:space="preserve"> </w:t>
+      </w:r>
+      <w:r>
+        <w:t>R</w:t>
+      </w:r>
+      <w:r>
+        <w:t>epresents the target date on which the trade is expected to be settled.</w:t>
+      </w:r>
+    </w:p>
+    <w:p>
+      <w:pPr>
+        <w:numPr>
+          <w:ilvl w:val="0"/>
+          <w:numId w:val="29"/>
+        </w:numPr>
+        <w:tabs>
+          <w:tab w:val="clear" w:pos="720"/>
+          <w:tab w:val="num" w:pos="1080"/>
+        </w:tabs>
+        <w:ind w:left="1080"/>
+      </w:pPr>
+      <w:r>
+        <w:rPr>
+          <w:b/>
+          <w:bCs/>
+        </w:rPr>
+        <w:t>Business Detail:</w:t>
+      </w:r>
+      <w:r>
+        <w:t xml:space="preserve"> </w:t>
+      </w:r>
+      <w:r>
+        <w:t>In the trade lifecycle, the expected settlement date is typically determined by the agreed-upon terms between counterparties or regulatory guidelines. For example, in many markets, the settlement period for equities is T+2 (two business days after the trade date).</w:t>
+      </w:r>
+    </w:p>
+    <w:p>
+      <w:pPr>
+        <w:ind w:left="360"/>
+        <w:rPr>
+          <w:b/>
+          <w:bCs/>
+        </w:rPr>
+      </w:pPr>
+      <w:r>
+        <w:rPr>
+          <w:b/>
+          <w:bCs/>
+        </w:rPr>
+        <w:t>2</w:t>
+      </w:r>
+      <w:r>
+        <w:rPr>
+          <w:b/>
+          <w:bCs/>
+        </w:rPr>
+        <w:t>4</w:t>
+      </w:r>
+      <w:r>
+        <w:rPr>
+          <w:b/>
+          <w:bCs/>
+        </w:rPr>
+        <w:t xml:space="preserve">. </w:t>
+      </w:r>
+      <w:r>
+        <w:rPr>
+          <w:b/>
+          <w:bCs/>
+        </w:rPr>
+        <w:t>Actual</w:t>
+      </w:r>
+      <w:r>
+        <w:rPr>
+          <w:b/>
+          <w:bCs/>
+        </w:rPr>
+        <w:t xml:space="preserve"> Settlement Date</w:t>
+      </w:r>
+    </w:p>
+    <w:p>
+      <w:pPr>
+        <w:numPr>
+          <w:ilvl w:val="0"/>
+          <w:numId w:val="29"/>
+        </w:numPr>
+        <w:tabs>
+          <w:tab w:val="clear" w:pos="720"/>
+          <w:tab w:val="num" w:pos="1080"/>
+        </w:tabs>
+        <w:ind w:left="1080"/>
+      </w:pPr>
+      <w:r>
+        <w:rPr>
+          <w:b/>
+          <w:bCs/>
+        </w:rPr>
+        <w:t>Purpose:</w:t>
+      </w:r>
+      <w:r>
+        <w:t xml:space="preserve"> </w:t>
+      </w:r>
+      <w:r>
+        <w:t>Captures the date when the trade was actually settled.</w:t>
+      </w:r>
+    </w:p>
+    <w:p>
+      <w:pPr>
+        <w:numPr>
+          <w:ilvl w:val="0"/>
+          <w:numId w:val="29"/>
+        </w:numPr>
+        <w:tabs>
+          <w:tab w:val="clear" w:pos="720"/>
+          <w:tab w:val="num" w:pos="1080"/>
+        </w:tabs>
+        <w:ind w:left="1080"/>
+      </w:pPr>
+      <w:r>
+        <w:rPr>
+          <w:b/>
+          <w:bCs/>
+        </w:rPr>
+        <w:t>Business Detail:</w:t>
+      </w:r>
+      <w:r>
+        <w:t xml:space="preserve"> </w:t>
+      </w:r>
+      <w:r>
+        <w:t>Enables tracking of whether trades are settled on time, early, or late.</w:t>
+      </w:r>
+    </w:p>
+    <w:p>
+      <w:pPr>
+        <w:ind w:left="360"/>
+        <w:rPr>
+          <w:b/>
+          <w:bCs/>
+        </w:rPr>
+      </w:pPr>
+      <w:r>
+        <w:rPr>
+          <w:b/>
+          <w:bCs/>
+        </w:rPr>
+        <w:t>2</w:t>
+      </w:r>
+      <w:r>
+        <w:rPr>
+          <w:b/>
+          <w:bCs/>
+        </w:rPr>
+        <w:t>5</w:t>
+      </w:r>
+      <w:r>
+        <w:rPr>
+          <w:b/>
+          <w:bCs/>
+        </w:rPr>
+        <w:t xml:space="preserve">. </w:t>
+      </w:r>
+      <w:r>
+        <w:rPr>
+          <w:b/>
+          <w:bCs/>
+        </w:rPr>
+        <w:t>Days Difference</w:t>
+      </w:r>
+    </w:p>
+    <w:p>
+      <w:pPr>
+        <w:numPr>
+          <w:ilvl w:val="0"/>
+          <w:numId w:val="29"/>
+        </w:numPr>
+        <w:tabs>
+          <w:tab w:val="clear" w:pos="720"/>
+          <w:tab w:val="num" w:pos="1080"/>
+        </w:tabs>
+        <w:ind w:left="1080"/>
+      </w:pPr>
+      <w:r>
+        <w:rPr>
+          <w:b/>
+          <w:bCs/>
+        </w:rPr>
+        <w:t>Purpose:</w:t>
+      </w:r>
+      <w:r>
+        <w:t xml:space="preserve"> </w:t>
+      </w:r>
+      <w:r>
+        <w:t>Represents the number of days between the expected and actual settlement dates.</w:t>
+      </w:r>
+    </w:p>
+    <w:p>
+      <w:pPr>
+        <w:numPr>
+          <w:ilvl w:val="0"/>
+          <w:numId w:val="29"/>
+        </w:numPr>
+        <w:tabs>
+          <w:tab w:val="clear" w:pos="720"/>
+          <w:tab w:val="num" w:pos="1080"/>
+        </w:tabs>
+        <w:ind w:left="1080"/>
+      </w:pPr>
+      <w:r>
+        <w:rPr>
+          <w:b/>
+          <w:bCs/>
+        </w:rPr>
+        <w:t>Business Detail:</w:t>
+      </w:r>
+      <w:r>
+        <w:t xml:space="preserve"> </w:t>
+      </w:r>
+      <w:r>
+        <w:t>A positive value indicates a delay in settlement, while a value of zero indicates on-time settlement.</w:t>
+      </w:r>
+    </w:p>
+    <w:p/>
     <w:p>
       <w:r>
         <w:t>By leveraging these detailed features, the project ensures a comprehensive analysis of settlement failures and their underlying causes.</w:t>

</xml_diff>